<commit_message>
Rimossa Customization da ER, primissima versione INCOMPLETA e INCONSISTENTE del .sql
</commit_message>
<xml_diff>
--- a/documentation/Relational Model.docx
+++ b/documentation/Relational Model.docx
@@ -5,9 +5,17 @@
     <w:p>
       <w:pPr>
         <w:pStyle w:val="Titolo1"/>
+        <w:rPr>
+          <w:b/>
+          <w:bCs/>
+        </w:rPr>
       </w:pPr>
       <w:r>
-        <w:t>Relational Model</w:t>
+        <w:rPr>
+          <w:b/>
+          <w:bCs/>
+        </w:rPr>
+        <w:t>Tecnologie del Web</w:t>
       </w:r>
     </w:p>
     <w:p>
@@ -21,12 +29,15 @@
     <w:p/>
     <w:p>
       <w:pPr>
-        <w:rPr>
-          <w:b/>
-          <w:bCs/>
-        </w:rPr>
+        <w:pStyle w:val="Titolo1"/>
       </w:pPr>
       <w:r>
+        <w:t>Relational Model</w:t>
+      </w:r>
+    </w:p>
+    <w:p/>
+    <w:p>
+      <w:r>
         <w:rPr>
           <w:b/>
           <w:bCs/>
@@ -40,6 +51,24 @@
         </w:rPr>
         <w:t>r</w:t>
       </w:r>
+      <w:r>
+        <w:t>(</w:t>
+      </w:r>
+      <w:r>
+        <w:rPr>
+          <w:color w:val="FF0000"/>
+        </w:rPr>
+        <w:t>user_id</w:t>
+      </w:r>
+      <w:r>
+        <w:t xml:space="preserve">, </w:t>
+      </w:r>
+      <w:r>
+        <w:t>username</w:t>
+      </w:r>
+      <w:r>
+        <w:t>, name, surname, phone_number, email_address)</w:t>
+      </w:r>
     </w:p>
     <w:p>
       <w:pPr>
@@ -55,12 +84,44 @@
         </w:rPr>
         <w:t>Order</w:t>
       </w:r>
+      <w:r>
+        <w:t>(</w:t>
+      </w:r>
+      <w:r>
+        <w:rPr>
+          <w:color w:val="FF0000"/>
+        </w:rPr>
+        <w:t>order_code</w:t>
+      </w:r>
+      <w:r>
+        <w:t>, total, progress_status</w:t>
+      </w:r>
+      <w:r>
+        <w:t xml:space="preserve">, </w:t>
+      </w:r>
+      <w:r>
+        <w:rPr>
+          <w:color w:val="BF8F00" w:themeColor="accent4" w:themeShade="BF"/>
+        </w:rPr>
+        <w:t>user_id</w:t>
+      </w:r>
+      <w:r>
+        <w:t>,</w:t>
+      </w:r>
+      <w:r>
+        <w:rPr>
+          <w:color w:val="BF8F00" w:themeColor="accent4" w:themeShade="BF"/>
+        </w:rPr>
+        <w:t xml:space="preserve"> payment_code</w:t>
+      </w:r>
+      <w:r>
+        <w:t>)</w:t>
+      </w:r>
     </w:p>
     <w:p>
       <w:pPr>
         <w:rPr>
-          <w:b/>
-          <w:bCs/>
+          <w:u w:val="single"/>
         </w:rPr>
       </w:pPr>
       <w:r>
@@ -70,6 +131,39 @@
         </w:rPr>
         <w:t>Product</w:t>
       </w:r>
+      <w:r>
+        <w:t>(</w:t>
+      </w:r>
+      <w:r>
+        <w:rPr>
+          <w:color w:val="FF0000"/>
+        </w:rPr>
+        <w:t>product_id</w:t>
+      </w:r>
+      <w:r>
+        <w:t>,</w:t>
+      </w:r>
+      <w:r>
+        <w:t xml:space="preserve"> </w:t>
+      </w:r>
+      <w:r>
+        <w:t>product_</w:t>
+      </w:r>
+      <w:r>
+        <w:t>name, price, quantity_available, product_description</w:t>
+      </w:r>
+      <w:r>
+        <w:t xml:space="preserve">, </w:t>
+      </w:r>
+      <w:r>
+        <w:rPr>
+          <w:color w:val="BF8F00" w:themeColor="accent4" w:themeShade="BF"/>
+        </w:rPr>
+        <w:t>brand_code</w:t>
+      </w:r>
+      <w:r>
+        <w:t>)</w:t>
+      </w:r>
     </w:p>
     <w:p>
       <w:pPr>
@@ -85,6 +179,441 @@
         </w:rPr>
         <w:t>Brand</w:t>
       </w:r>
+      <w:r>
+        <w:t>(</w:t>
+      </w:r>
+      <w:r>
+        <w:rPr>
+          <w:color w:val="FF0000"/>
+        </w:rPr>
+        <w:t>brand_c</w:t>
+      </w:r>
+      <w:r>
+        <w:rPr>
+          <w:color w:val="FF0000"/>
+        </w:rPr>
+        <w:t>ode</w:t>
+      </w:r>
+      <w:r>
+        <w:t xml:space="preserve">, </w:t>
+      </w:r>
+      <w:r>
+        <w:t xml:space="preserve">brand_name, </w:t>
+      </w:r>
+      <w:r>
+        <w:t>website, phone_number, email_address, addres</w:t>
+      </w:r>
+      <w:r>
+        <w:t>s</w:t>
+      </w:r>
+      <w:r>
+        <w:t>)</w:t>
+      </w:r>
+    </w:p>
+    <w:p>
+      <w:r>
+        <w:rPr>
+          <w:b/>
+          <w:bCs/>
+        </w:rPr>
+        <w:t>ProductVariant</w:t>
+      </w:r>
+      <w:r>
+        <w:t>(</w:t>
+      </w:r>
+      <w:r>
+        <w:rPr>
+          <w:color w:val="FF0000"/>
+        </w:rPr>
+        <w:t>variant_id</w:t>
+      </w:r>
+      <w:r>
+        <w:t xml:space="preserve">, </w:t>
+      </w:r>
+      <w:r>
+        <w:t>variant_</w:t>
+      </w:r>
+      <w:r>
+        <w:t>name, description</w:t>
+      </w:r>
+      <w:r>
+        <w:t xml:space="preserve">, </w:t>
+      </w:r>
+      <w:r>
+        <w:rPr>
+          <w:color w:val="BF8F00" w:themeColor="accent4" w:themeShade="BF"/>
+        </w:rPr>
+        <w:t>product_id</w:t>
+      </w:r>
+      <w:r>
+        <w:t>)</w:t>
+      </w:r>
+    </w:p>
+    <w:p>
+      <w:r>
+        <w:rPr>
+          <w:b/>
+          <w:bCs/>
+        </w:rPr>
+        <w:t>Category</w:t>
+      </w:r>
+      <w:r>
+        <w:t>(</w:t>
+      </w:r>
+      <w:r>
+        <w:rPr>
+          <w:color w:val="FF0000"/>
+        </w:rPr>
+        <w:t>category_id</w:t>
+      </w:r>
+      <w:r>
+        <w:t xml:space="preserve">, </w:t>
+      </w:r>
+      <w:r>
+        <w:t>category_name, category_description)</w:t>
+      </w:r>
+    </w:p>
+    <w:p>
+      <w:r>
+        <w:rPr>
+          <w:b/>
+          <w:bCs/>
+        </w:rPr>
+        <w:t>Discount</w:t>
+      </w:r>
+      <w:r>
+        <w:t>(</w:t>
+      </w:r>
+      <w:r>
+        <w:rPr>
+          <w:color w:val="FF0000"/>
+        </w:rPr>
+        <w:t>discount_co</w:t>
+      </w:r>
+      <w:r>
+        <w:rPr>
+          <w:color w:val="FF0000"/>
+        </w:rPr>
+        <w:t>de</w:t>
+      </w:r>
+      <w:r>
+        <w:t>, description, percentage, start_date, expiration_date)</w:t>
+      </w:r>
+    </w:p>
+    <w:p>
+      <w:r>
+        <w:rPr>
+          <w:b/>
+          <w:bCs/>
+        </w:rPr>
+        <w:t>PaymentMethod</w:t>
+      </w:r>
+      <w:r>
+        <w:t>(</w:t>
+      </w:r>
+      <w:r>
+        <w:rPr>
+          <w:color w:val="FF0000"/>
+        </w:rPr>
+        <w:t>payment_</w:t>
+      </w:r>
+      <w:r>
+        <w:rPr>
+          <w:color w:val="FF0000"/>
+        </w:rPr>
+        <w:t>code</w:t>
+      </w:r>
+      <w:r>
+        <w:t>, type, credentials, validity</w:t>
+      </w:r>
+      <w:r>
+        <w:t xml:space="preserve">, </w:t>
+      </w:r>
+      <w:r>
+        <w:rPr>
+          <w:color w:val="BF8F00" w:themeColor="accent4" w:themeShade="BF"/>
+        </w:rPr>
+        <w:t>user_id</w:t>
+      </w:r>
+      <w:r>
+        <w:t>)</w:t>
+      </w:r>
+    </w:p>
+    <w:p>
+      <w:r>
+        <w:rPr>
+          <w:b/>
+          <w:bCs/>
+        </w:rPr>
+        <w:t>ProductReview</w:t>
+      </w:r>
+      <w:r>
+        <w:t>(</w:t>
+      </w:r>
+      <w:r>
+        <w:rPr>
+          <w:color w:val="FF0000"/>
+        </w:rPr>
+        <w:t>review_</w:t>
+      </w:r>
+      <w:r>
+        <w:rPr>
+          <w:color w:val="FF0000"/>
+        </w:rPr>
+        <w:t>code</w:t>
+      </w:r>
+      <w:r>
+        <w:t>, text, rating</w:t>
+      </w:r>
+      <w:r>
+        <w:t xml:space="preserve">, </w:t>
+      </w:r>
+      <w:r>
+        <w:rPr>
+          <w:color w:val="BF8F00" w:themeColor="accent4" w:themeShade="BF"/>
+        </w:rPr>
+        <w:t>user_id</w:t>
+      </w:r>
+      <w:r>
+        <w:t>,</w:t>
+      </w:r>
+      <w:r>
+        <w:rPr>
+          <w:color w:val="BF8F00" w:themeColor="accent4" w:themeShade="BF"/>
+        </w:rPr>
+        <w:t xml:space="preserve"> product_id</w:t>
+      </w:r>
+      <w:r>
+        <w:t>)</w:t>
+      </w:r>
+    </w:p>
+    <w:p>
+      <w:r>
+        <w:rPr>
+          <w:b/>
+          <w:bCs/>
+        </w:rPr>
+        <w:t>ShipmentAddress</w:t>
+      </w:r>
+      <w:r>
+        <w:t>(</w:t>
+      </w:r>
+      <w:r>
+        <w:rPr>
+          <w:color w:val="FF0000"/>
+        </w:rPr>
+        <w:t>address_id</w:t>
+      </w:r>
+      <w:r>
+        <w:t>, city, address, province, country, postal_code</w:t>
+      </w:r>
+      <w:r>
+        <w:t xml:space="preserve">, </w:t>
+      </w:r>
+      <w:r>
+        <w:rPr>
+          <w:color w:val="BF8F00" w:themeColor="accent4" w:themeShade="BF"/>
+        </w:rPr>
+        <w:t>user_id</w:t>
+      </w:r>
+      <w:r>
+        <w:t>)</w:t>
+      </w:r>
+    </w:p>
+    <w:p>
+      <w:r>
+        <w:rPr>
+          <w:b/>
+          <w:bCs/>
+        </w:rPr>
+        <w:t>Customization</w:t>
+      </w:r>
+      <w:r>
+        <w:t>(</w:t>
+      </w:r>
+      <w:r>
+        <w:rPr>
+          <w:color w:val="FF0000"/>
+        </w:rPr>
+        <w:t>customization_id</w:t>
+      </w:r>
+      <w:r>
+        <w:t xml:space="preserve">, </w:t>
+      </w:r>
+      <w:r>
+        <w:t>personal_image, phone_number, email_address, about_info, personal_address</w:t>
+      </w:r>
+      <w:r>
+        <w:t>)</w:t>
+      </w:r>
+    </w:p>
+    <w:p>
+      <w:r>
+        <w:rPr>
+          <w:b/>
+          <w:bCs/>
+        </w:rPr>
+        <w:t>Group</w:t>
+      </w:r>
+      <w:r>
+        <w:t>(</w:t>
+      </w:r>
+      <w:r>
+        <w:rPr>
+          <w:color w:val="FF0000"/>
+        </w:rPr>
+        <w:t>group_id</w:t>
+      </w:r>
+      <w:r>
+        <w:t>, grou</w:t>
+      </w:r>
+      <w:r>
+        <w:t>p_name, group_description</w:t>
+      </w:r>
+      <w:r>
+        <w:t>)</w:t>
+      </w:r>
+    </w:p>
+    <w:p>
+      <w:r>
+        <w:rPr>
+          <w:b/>
+          <w:bCs/>
+        </w:rPr>
+        <w:t>user_has_group</w:t>
+      </w:r>
+      <w:r>
+        <w:t>(</w:t>
+      </w:r>
+      <w:r>
+        <w:rPr>
+          <w:color w:val="538135" w:themeColor="accent6" w:themeShade="BF"/>
+        </w:rPr>
+        <w:t>user_id</w:t>
+      </w:r>
+      <w:r>
+        <w:t xml:space="preserve">, </w:t>
+      </w:r>
+      <w:r>
+        <w:rPr>
+          <w:color w:val="538135" w:themeColor="accent6" w:themeShade="BF"/>
+        </w:rPr>
+        <w:t>group_id</w:t>
+      </w:r>
+      <w:r>
+        <w:t>)</w:t>
+      </w:r>
+    </w:p>
+    <w:p>
+      <w:r>
+        <w:rPr>
+          <w:b/>
+          <w:bCs/>
+        </w:rPr>
+        <w:t>Service</w:t>
+      </w:r>
+      <w:r>
+        <w:t>(</w:t>
+      </w:r>
+      <w:r>
+        <w:rPr>
+          <w:color w:val="FF0000"/>
+        </w:rPr>
+        <w:t>service_id</w:t>
+      </w:r>
+      <w:r>
+        <w:t>, service_description, tag, url, script, callback</w:t>
+      </w:r>
+      <w:r>
+        <w:t>)</w:t>
+      </w:r>
+    </w:p>
+    <w:p>
+      <w:r>
+        <w:rPr>
+          <w:b/>
+          <w:bCs/>
+        </w:rPr>
+        <w:t>user_has_service</w:t>
+      </w:r>
+      <w:r>
+        <w:t>(</w:t>
+      </w:r>
+      <w:r>
+        <w:rPr>
+          <w:color w:val="538135" w:themeColor="accent6" w:themeShade="BF"/>
+        </w:rPr>
+        <w:t>user_id, service_id</w:t>
+      </w:r>
+      <w:r>
+        <w:t>)</w:t>
+      </w:r>
+    </w:p>
+    <w:p>
+      <w:r>
+        <w:rPr>
+          <w:b/>
+          <w:bCs/>
+        </w:rPr>
+        <w:t>contains</w:t>
+      </w:r>
+      <w:r>
+        <w:t>(</w:t>
+      </w:r>
+      <w:r>
+        <w:rPr>
+          <w:color w:val="538135" w:themeColor="accent6" w:themeShade="BF"/>
+        </w:rPr>
+        <w:t>order_code</w:t>
+      </w:r>
+      <w:r>
+        <w:t xml:space="preserve">, </w:t>
+      </w:r>
+      <w:r>
+        <w:rPr>
+          <w:color w:val="538135" w:themeColor="accent6" w:themeShade="BF"/>
+        </w:rPr>
+        <w:t>product_id</w:t>
+      </w:r>
+      <w:r>
+        <w:t>,</w:t>
+      </w:r>
+      <w:r>
+        <w:t xml:space="preserve"> quantity, price</w:t>
+      </w:r>
+      <w:r>
+        <w:t>)</w:t>
+      </w:r>
+    </w:p>
+    <w:p>
+      <w:r>
+        <w:rPr>
+          <w:b/>
+          <w:bCs/>
+        </w:rPr>
+        <w:t>belongs_to</w:t>
+      </w:r>
+      <w:r>
+        <w:t>(</w:t>
+      </w:r>
+      <w:r>
+        <w:rPr>
+          <w:color w:val="538135" w:themeColor="accent6" w:themeShade="BF"/>
+        </w:rPr>
+        <w:t>product_id</w:t>
+      </w:r>
+      <w:r>
+        <w:t xml:space="preserve">, </w:t>
+      </w:r>
+      <w:r>
+        <w:rPr>
+          <w:color w:val="538135" w:themeColor="accent6" w:themeShade="BF"/>
+        </w:rPr>
+        <w:t>category_id</w:t>
+      </w:r>
+      <w:r>
+        <w:t>)</w:t>
+      </w:r>
     </w:p>
     <w:p>
       <w:pPr>
@@ -98,124 +627,28 @@
           <w:b/>
           <w:bCs/>
         </w:rPr>
-        <w:t>Product Variant</w:t>
-      </w:r>
-    </w:p>
-    <w:p>
-      <w:pPr>
-        <w:rPr>
-          <w:b/>
-          <w:bCs/>
-        </w:rPr>
-      </w:pPr>
-      <w:r>
-        <w:rPr>
-          <w:b/>
-          <w:bCs/>
-        </w:rPr>
-        <w:t>Category</w:t>
-      </w:r>
-    </w:p>
-    <w:p>
-      <w:pPr>
-        <w:rPr>
-          <w:b/>
-          <w:bCs/>
-        </w:rPr>
-      </w:pPr>
-      <w:r>
-        <w:rPr>
-          <w:b/>
-          <w:bCs/>
-        </w:rPr>
-        <w:t>Discount</w:t>
-      </w:r>
-    </w:p>
-    <w:p>
-      <w:pPr>
-        <w:rPr>
-          <w:b/>
-          <w:bCs/>
-        </w:rPr>
-      </w:pPr>
-      <w:r>
-        <w:rPr>
-          <w:b/>
-          <w:bCs/>
-        </w:rPr>
-        <w:t>Payment Method</w:t>
-      </w:r>
-    </w:p>
-    <w:p>
-      <w:pPr>
-        <w:rPr>
-          <w:b/>
-          <w:bCs/>
-        </w:rPr>
-      </w:pPr>
-      <w:r>
-        <w:rPr>
-          <w:b/>
-          <w:bCs/>
-        </w:rPr>
-        <w:t>Product Review</w:t>
-      </w:r>
-    </w:p>
-    <w:p>
-      <w:pPr>
-        <w:rPr>
-          <w:b/>
-          <w:bCs/>
-        </w:rPr>
-      </w:pPr>
-      <w:r>
-        <w:rPr>
-          <w:b/>
-          <w:bCs/>
-        </w:rPr>
-        <w:t>Shipment Address</w:t>
-      </w:r>
-    </w:p>
-    <w:p>
-      <w:r>
-        <w:rPr>
-          <w:b/>
-          <w:bCs/>
-        </w:rPr>
-        <w:t>Customization</w:t>
-      </w:r>
-      <w:r>
-        <w:t>()</w:t>
-      </w:r>
-    </w:p>
-    <w:p>
-      <w:pPr>
-        <w:rPr>
-          <w:b/>
-          <w:bCs/>
-        </w:rPr>
-      </w:pPr>
-      <w:r>
-        <w:rPr>
-          <w:b/>
-          <w:bCs/>
-        </w:rPr>
-        <w:t>Group</w:t>
-      </w:r>
-    </w:p>
-    <w:p>
-      <w:pPr>
-        <w:rPr>
-          <w:b/>
-          <w:bCs/>
-        </w:rPr>
-      </w:pPr>
-      <w:r>
-        <w:rPr>
-          <w:b/>
-          <w:bCs/>
-        </w:rPr>
-        <w:t>Service</w:t>
+        <w:t>discounted_by</w:t>
+      </w:r>
+      <w:r>
+        <w:t>(</w:t>
+      </w:r>
+      <w:r>
+        <w:rPr>
+          <w:color w:val="538135" w:themeColor="accent6" w:themeShade="BF"/>
+        </w:rPr>
+        <w:t>product_id</w:t>
+      </w:r>
+      <w:r>
+        <w:t xml:space="preserve">, </w:t>
+      </w:r>
+      <w:r>
+        <w:rPr>
+          <w:color w:val="538135" w:themeColor="accent6" w:themeShade="BF"/>
+        </w:rPr>
+        <w:t>discount_code</w:t>
+      </w:r>
+      <w:r>
+        <w:t>)</w:t>
       </w:r>
     </w:p>
     <w:sectPr>

</xml_diff>

<commit_message>
Routing test, andato bene
</commit_message>
<xml_diff>
--- a/documentation/Relational Model.docx
+++ b/documentation/Relational Model.docx
@@ -522,7 +522,13 @@
         <w:t>service_id</w:t>
       </w:r>
       <w:r>
-        <w:t>, service_description, tag, url, script, callback</w:t>
+        <w:t xml:space="preserve">, service_description, tag, url, </w:t>
+      </w:r>
+      <w:r>
+        <w:t>script</w:t>
+      </w:r>
+      <w:r>
+        <w:t>, callback</w:t>
       </w:r>
       <w:r>
         <w:t>)</w:t>

</xml_diff>